<commit_message>
Add booking web service API documentation page, improve speed of uploading home page
</commit_message>
<xml_diff>
--- a/Курсова.docx
+++ b/Курсова.docx
@@ -5513,9 +5513,26 @@
           <w:rFonts w:ascii="Times New Roman" w:hAnsi="Times New Roman" w:cs="Times New Roman"/>
           <w:sz w:val="28"/>
           <w:szCs w:val="28"/>
-          <w:lang w:val="uk-UA"/>
-        </w:rPr>
-        <w:t>Веб-сервіси SOAP</w:t>
+        </w:rPr>
+        <w:t>Web</w:t>
+      </w:r>
+      <w:r>
+        <w:rPr>
+          <w:rFonts w:ascii="Times New Roman" w:hAnsi="Times New Roman" w:cs="Times New Roman"/>
+          <w:sz w:val="28"/>
+          <w:szCs w:val="28"/>
+          <w:lang w:val="ru-RU"/>
+        </w:rPr>
+        <w:t>-</w:t>
+      </w:r>
+      <w:r>
+        <w:rPr>
+          <w:rFonts w:ascii="Times New Roman" w:hAnsi="Times New Roman" w:cs="Times New Roman"/>
+          <w:sz w:val="28"/>
+          <w:szCs w:val="28"/>
+          <w:lang w:val="uk-UA"/>
+        </w:rPr>
+        <w:t>сервіси SOAP</w:t>
       </w:r>
       <w:r>
         <w:rPr>
@@ -5728,9 +5745,17 @@
           <w:rFonts w:ascii="Times New Roman" w:hAnsi="Times New Roman" w:cs="Times New Roman"/>
           <w:sz w:val="28"/>
           <w:szCs w:val="28"/>
-          <w:lang w:val="uk-UA"/>
-        </w:rPr>
-        <w:t>Веб-сервіси RESTful: це розшифровка від Representational State Transfer. Вони також незалежні від мови</w:t>
+        </w:rPr>
+        <w:t>Web</w:t>
+      </w:r>
+      <w:r>
+        <w:rPr>
+          <w:rFonts w:ascii="Times New Roman" w:hAnsi="Times New Roman" w:cs="Times New Roman"/>
+          <w:sz w:val="28"/>
+          <w:szCs w:val="28"/>
+          <w:lang w:val="uk-UA"/>
+        </w:rPr>
+        <w:t>-сервіси RESTful: це розшифровка від Representational State Transfer. Вони також незалежні від мови</w:t>
       </w:r>
       <w:r>
         <w:rPr>
@@ -10881,7 +10906,14 @@
         <w:rPr>
           <w:rFonts w:ascii="Courier New" w:hAnsi="Courier New" w:cs="Courier New"/>
         </w:rPr>
-        <w:t xml:space="preserve">        }</w:t>
+        <w:t xml:space="preserve">        </w:t>
+      </w:r>
+      <w:r>
+        <w:rPr>
+          <w:rFonts w:ascii="Courier New" w:hAnsi="Courier New" w:cs="Courier New"/>
+          <w:lang w:val="ru-RU"/>
+        </w:rPr>
+        <w:t>}</w:t>
       </w:r>
       <w:r>
         <w:rPr>
@@ -14525,6 +14557,7 @@
           <w:spacing w:val="2"/>
           <w:sz w:val="28"/>
           <w:szCs w:val="28"/>
+          <w:lang w:val="uk-UA"/>
         </w:rPr>
       </w:pPr>
       <w:r>
@@ -14805,27 +14838,7 @@
                   <w:sz w:val="28"/>
                   <w:szCs w:val="28"/>
                 </w:rPr>
-                <w:t>https://docs.microsoft.com/en-us/aspnet/core/tutorials/first-web-api?view=as</w:t>
-              </w:r>
-              <w:r>
-                <w:rPr>
-                  <w:rStyle w:val="a8"/>
-                  <w:rFonts w:ascii="Times New Roman" w:hAnsi="Times New Roman" w:cs="Times New Roman"/>
-                  <w:spacing w:val="2"/>
-                  <w:sz w:val="28"/>
-                  <w:szCs w:val="28"/>
-                </w:rPr>
-                <w:t>p</w:t>
-              </w:r>
-              <w:r>
-                <w:rPr>
-                  <w:rStyle w:val="a8"/>
-                  <w:rFonts w:ascii="Times New Roman" w:hAnsi="Times New Roman" w:cs="Times New Roman"/>
-                  <w:spacing w:val="2"/>
-                  <w:sz w:val="28"/>
-                  <w:szCs w:val="28"/>
-                </w:rPr>
-                <w:t>netcore-6.0&amp;tabs=visual-studio</w:t>
+                <w:t>https://docs.microsoft.com/en-us/aspnet/core/tutorials/first-web-api?view=aspnetcore-6.0&amp;tabs=visual-studio</w:t>
               </w:r>
             </w:hyperlink>
           </w:p>

</xml_diff>